<commit_message>
Change gradient bg color of login page
</commit_message>
<xml_diff>
--- a/minutesOfMeeting.docx
+++ b/minutesOfMeeting.docx
@@ -35,7 +35,30 @@
         </w:numPr>
       </w:pPr>
       <w:r>
-        <w:t>Change login page color.</w:t>
+        <w:t>Add fade in and fade out effect on loader</w:t>
+      </w:r>
+      <w:r>
+        <w:t xml:space="preserve"> for </w:t>
+      </w:r>
+      <w:r>
+        <w:t>(</w:t>
+      </w:r>
+      <w:r>
+        <w:t xml:space="preserve">2-3 </w:t>
+      </w:r>
+      <w:r>
+        <w:t>)</w:t>
+      </w:r>
+      <w:r>
+        <w:t xml:space="preserve"> </w:t>
+      </w:r>
+      <w:bookmarkStart w:id="0" w:name="_GoBack"/>
+      <w:bookmarkEnd w:id="0"/>
+      <w:r>
+        <w:t>seconds</w:t>
+      </w:r>
+      <w:r>
+        <w:t>.</w:t>
       </w:r>
     </w:p>
     <w:p>
@@ -47,7 +70,7 @@
         </w:numPr>
       </w:pPr>
       <w:r>
-        <w:t>Make some UI for onboarding page.</w:t>
+        <w:t>Change login page color.</w:t>
       </w:r>
     </w:p>
     <w:p>
@@ -59,10 +82,20 @@
         </w:numPr>
       </w:pPr>
       <w:r>
+        <w:t>Make some UI for onboarding page.</w:t>
+      </w:r>
+    </w:p>
+    <w:p>
+      <w:pPr>
+        <w:pStyle w:val="ListParagraph"/>
+        <w:numPr>
+          <w:ilvl w:val="0"/>
+          <w:numId w:val="1"/>
+        </w:numPr>
+      </w:pPr>
+      <w:r>
         <w:t>Change hover login button color.</w:t>
       </w:r>
-      <w:bookmarkStart w:id="0" w:name="_GoBack"/>
-      <w:bookmarkEnd w:id="0"/>
     </w:p>
     <w:sectPr>
       <w:headerReference w:type="default" r:id="rId7"/>

</xml_diff>

<commit_message>
fadein effect in login container
</commit_message>
<xml_diff>
--- a/minutesOfMeeting.docx
+++ b/minutesOfMeeting.docx
@@ -10,24 +10,24 @@
           <w:numId w:val="1"/>
         </w:numPr>
         <w:rPr>
-          <w:highlight w:val="yellow"/>
-        </w:rPr>
-      </w:pPr>
-      <w:r>
-        <w:rPr>
-          <w:highlight w:val="yellow"/>
+          <w:highlight w:val="green"/>
+        </w:rPr>
+      </w:pPr>
+      <w:r>
+        <w:rPr>
+          <w:highlight w:val="green"/>
         </w:rPr>
         <w:t xml:space="preserve">Show loader with </w:t>
       </w:r>
       <w:r>
         <w:rPr>
-          <w:highlight w:val="yellow"/>
+          <w:highlight w:val="green"/>
         </w:rPr>
         <w:t xml:space="preserve">this line “the answers lie within you” </w:t>
       </w:r>
       <w:r>
         <w:rPr>
-          <w:highlight w:val="yellow"/>
+          <w:highlight w:val="green"/>
         </w:rPr>
         <w:t>for the first time whenever a new user come to the website.</w:t>
       </w:r>
@@ -39,34 +39,64 @@
           <w:ilvl w:val="0"/>
           <w:numId w:val="1"/>
         </w:numPr>
-      </w:pPr>
-      <w:r>
+        <w:rPr>
+          <w:highlight w:val="green"/>
+        </w:rPr>
+      </w:pPr>
+      <w:r>
+        <w:rPr>
+          <w:highlight w:val="green"/>
+        </w:rPr>
         <w:t>Add fade in and fade out effect on loader</w:t>
       </w:r>
       <w:r>
+        <w:rPr>
+          <w:highlight w:val="green"/>
+        </w:rPr>
         <w:t xml:space="preserve"> for </w:t>
       </w:r>
       <w:r>
+        <w:rPr>
+          <w:highlight w:val="green"/>
+        </w:rPr>
         <w:t>(</w:t>
       </w:r>
       <w:r>
+        <w:rPr>
+          <w:highlight w:val="green"/>
+        </w:rPr>
         <w:t>2-</w:t>
       </w:r>
       <w:proofErr w:type="gramStart"/>
       <w:r>
+        <w:rPr>
+          <w:highlight w:val="green"/>
+        </w:rPr>
         <w:t xml:space="preserve">3 </w:t>
       </w:r>
       <w:r>
+        <w:rPr>
+          <w:highlight w:val="green"/>
+        </w:rPr>
         <w:t>)</w:t>
       </w:r>
       <w:proofErr w:type="gramEnd"/>
       <w:r>
+        <w:rPr>
+          <w:highlight w:val="green"/>
+        </w:rPr>
         <w:t xml:space="preserve"> </w:t>
       </w:r>
       <w:r>
+        <w:rPr>
+          <w:highlight w:val="green"/>
+        </w:rPr>
         <w:t>seconds</w:t>
       </w:r>
       <w:r>
+        <w:rPr>
+          <w:highlight w:val="green"/>
+        </w:rPr>
         <w:t>.</w:t>
       </w:r>
     </w:p>
@@ -77,8 +107,14 @@
           <w:ilvl w:val="0"/>
           <w:numId w:val="1"/>
         </w:numPr>
-      </w:pPr>
-      <w:r>
+        <w:rPr>
+          <w:highlight w:val="green"/>
+        </w:rPr>
+      </w:pPr>
+      <w:r>
+        <w:rPr>
+          <w:highlight w:val="green"/>
+        </w:rPr>
         <w:t>Change login page color.</w:t>
       </w:r>
     </w:p>
@@ -89,14 +125,15 @@
           <w:ilvl w:val="0"/>
           <w:numId w:val="1"/>
         </w:numPr>
-      </w:pPr>
-      <w:r>
-        <w:t xml:space="preserve">Make some UI for onboarding </w:t>
-      </w:r>
-      <w:bookmarkStart w:id="0" w:name="_GoBack"/>
-      <w:bookmarkEnd w:id="0"/>
-      <w:r>
-        <w:t>page.</w:t>
+        <w:rPr>
+          <w:highlight w:val="yellow"/>
+        </w:rPr>
+      </w:pPr>
+      <w:r>
+        <w:rPr>
+          <w:highlight w:val="yellow"/>
+        </w:rPr>
+        <w:t>Make some UI for onboarding page.</w:t>
       </w:r>
     </w:p>
     <w:p>
@@ -106,9 +143,23 @@
           <w:ilvl w:val="0"/>
           <w:numId w:val="1"/>
         </w:numPr>
-      </w:pPr>
-      <w:r>
-        <w:t>Change hover login button color.</w:t>
+        <w:rPr>
+          <w:highlight w:val="green"/>
+        </w:rPr>
+      </w:pPr>
+      <w:r>
+        <w:rPr>
+          <w:highlight w:val="green"/>
+        </w:rPr>
+        <w:t xml:space="preserve">Change hover login button </w:t>
+      </w:r>
+      <w:bookmarkStart w:id="0" w:name="_GoBack"/>
+      <w:bookmarkEnd w:id="0"/>
+      <w:r>
+        <w:rPr>
+          <w:highlight w:val="green"/>
+        </w:rPr>
+        <w:t>color.</w:t>
       </w:r>
     </w:p>
     <w:sectPr>

</xml_diff>